<commit_message>
#371 & #372 Task-116: Update performance report
</commit_message>
<xml_diff>
--- a/Documents/Performance report.docx
+++ b/Documents/Performance report.docx
@@ -7,13 +7,8 @@
         <w:pStyle w:val="Ttulo1"/>
       </w:pPr>
       <w:r>
-        <w:t xml:space="preserve">Performance </w:t>
-      </w:r>
-      <w:proofErr w:type="spellStart"/>
-      <w:r>
-        <w:t>report</w:t>
-      </w:r>
-      <w:proofErr w:type="spellEnd"/>
+        <w:t>Performance report</w:t>
+      </w:r>
     </w:p>
     <w:p/>
     <w:p>
@@ -43,12 +38,21 @@
       </w:r>
     </w:p>
     <w:p>
-      <w:r>
-        <w:t>El primer resumen estadístico que generamos ya cumplía los requerimientos, con lo que no nos hizo falta generar ninguno más. Estos son los datos que obtuvimos:</w:t>
+      <w:pPr>
+        <w:ind w:firstLine="708"/>
+      </w:pPr>
+      <w:r>
+        <w:t>En esta gráfica se representa el tiempo promedio que tardaban los tests de cada funcionalidad</w:t>
+      </w:r>
+      <w:r>
+        <w:t>. Estos son los datos que obtuvimos:</w:t>
       </w:r>
     </w:p>
     <w:p>
       <w:r>
+        <w:rPr>
+          <w:noProof/>
+        </w:rPr>
         <w:drawing>
           <wp:inline distT="0" distB="0" distL="0" distR="0" wp14:anchorId="018C3FFC" wp14:editId="7C7F639C">
             <wp:extent cx="2972058" cy="2651990"/>
@@ -87,6 +91,9 @@
       </w:r>
     </w:p>
     <w:p>
+      <w:pPr>
+        <w:ind w:firstLine="708"/>
+      </w:pPr>
       <w:r>
         <w:t>El intervalo va de 419</w:t>
       </w:r>
@@ -97,12 +104,351 @@
         <w:t xml:space="preserve">08 a </w:t>
       </w:r>
       <w:r>
-        <w:t>445.28, estando ambos valores están por debajo de 1000, con lo cual se encuentra dentro de los requisitos.</w:t>
+        <w:t>445.28</w:t>
+      </w:r>
+      <w:r>
+        <w:t xml:space="preserve"> (media +</w:t>
+      </w:r>
+      <w:r>
+        <w:t>/-</w:t>
+      </w:r>
+      <w:r>
+        <w:t xml:space="preserve"> nivel de confianza)</w:t>
+      </w:r>
+      <w:r>
+        <w:t>.</w:t>
+      </w:r>
+    </w:p>
+    <w:p>
+      <w:pPr>
+        <w:sectPr>
+          <w:pgSz w:w="11906" w:h="16838"/>
+          <w:pgMar w:top="1417" w:right="1701" w:bottom="1417" w:left="1701" w:header="708" w:footer="708" w:gutter="0"/>
+          <w:cols w:space="708"/>
+          <w:docGrid w:linePitch="360"/>
+        </w:sectPr>
+      </w:pPr>
+      <w:r>
+        <w:br w:type="page"/>
+      </w:r>
+    </w:p>
+    <w:p/>
+    <w:p>
+      <w:r>
+        <w:rPr>
+          <w:noProof/>
+        </w:rPr>
+        <w:drawing>
+          <wp:inline distT="0" distB="0" distL="0" distR="0" wp14:anchorId="3BCE8D21" wp14:editId="05A0883E">
+            <wp:extent cx="5400040" cy="2119630"/>
+            <wp:effectExtent l="0" t="0" r="0" b="0"/>
+            <wp:docPr id="8" name="Imagen 8"/>
+            <wp:cNvGraphicFramePr>
+              <a:graphicFrameLocks xmlns:a="http://schemas.openxmlformats.org/drawingml/2006/main" noChangeAspect="1"/>
+            </wp:cNvGraphicFramePr>
+            <a:graphic xmlns:a="http://schemas.openxmlformats.org/drawingml/2006/main">
+              <a:graphicData uri="http://schemas.openxmlformats.org/drawingml/2006/picture">
+                <pic:pic xmlns:pic="http://schemas.openxmlformats.org/drawingml/2006/picture">
+                  <pic:nvPicPr>
+                    <pic:cNvPr id="1" name=""/>
+                    <pic:cNvPicPr/>
+                  </pic:nvPicPr>
+                  <pic:blipFill>
+                    <a:blip r:embed="rId6"/>
+                    <a:stretch>
+                      <a:fillRect/>
+                    </a:stretch>
+                  </pic:blipFill>
+                  <pic:spPr>
+                    <a:xfrm>
+                      <a:off x="0" y="0"/>
+                      <a:ext cx="5400040" cy="2119630"/>
+                    </a:xfrm>
+                    <a:prstGeom prst="rect">
+                      <a:avLst/>
+                    </a:prstGeom>
+                  </pic:spPr>
+                </pic:pic>
+              </a:graphicData>
+            </a:graphic>
+          </wp:inline>
+        </w:drawing>
+      </w:r>
+    </w:p>
+    <w:p>
+      <w:r>
+        <w:rPr>
+          <w:noProof/>
+        </w:rPr>
+        <w:drawing>
+          <wp:inline distT="0" distB="0" distL="0" distR="0" wp14:anchorId="320BEAC9" wp14:editId="5FFD2CC1">
+            <wp:extent cx="5400040" cy="1999615"/>
+            <wp:effectExtent l="0" t="0" r="0" b="635"/>
+            <wp:docPr id="5" name="Imagen 5"/>
+            <wp:cNvGraphicFramePr>
+              <a:graphicFrameLocks xmlns:a="http://schemas.openxmlformats.org/drawingml/2006/main" noChangeAspect="1"/>
+            </wp:cNvGraphicFramePr>
+            <a:graphic xmlns:a="http://schemas.openxmlformats.org/drawingml/2006/main">
+              <a:graphicData uri="http://schemas.openxmlformats.org/drawingml/2006/picture">
+                <pic:pic xmlns:pic="http://schemas.openxmlformats.org/drawingml/2006/picture">
+                  <pic:nvPicPr>
+                    <pic:cNvPr id="1" name=""/>
+                    <pic:cNvPicPr/>
+                  </pic:nvPicPr>
+                  <pic:blipFill>
+                    <a:blip r:embed="rId7"/>
+                    <a:stretch>
+                      <a:fillRect/>
+                    </a:stretch>
+                  </pic:blipFill>
+                  <pic:spPr>
+                    <a:xfrm>
+                      <a:off x="0" y="0"/>
+                      <a:ext cx="5400040" cy="1999615"/>
+                    </a:xfrm>
+                    <a:prstGeom prst="rect">
+                      <a:avLst/>
+                    </a:prstGeom>
+                  </pic:spPr>
+                </pic:pic>
+              </a:graphicData>
+            </a:graphic>
+          </wp:inline>
+        </w:drawing>
+      </w:r>
+    </w:p>
+    <w:p>
+      <w:pPr>
+        <w:ind w:firstLine="708"/>
+      </w:pPr>
+      <w:r>
+        <w:t>En esta</w:t>
+      </w:r>
+      <w:r>
+        <w:t>s</w:t>
+      </w:r>
+      <w:r>
+        <w:t xml:space="preserve"> gráfica</w:t>
+      </w:r>
+      <w:r>
+        <w:t>s</w:t>
+      </w:r>
+      <w:r>
+        <w:t xml:space="preserve"> se muestra una comparativa entre los tiempos de ejecución en dos ordenadores diferentes (debido al exceso de información, añado una versión reducida</w:t>
+      </w:r>
+      <w:r>
+        <w:t>, es decir, de 50 datos,</w:t>
+      </w:r>
+      <w:r>
+        <w:t xml:space="preserve"> de la misma gráfica). Como se puede apreciar, los resultados son muy similares en ambos casos, con lo cual, los resultados anteriormente serán muy similares a los obtenidos en el segundo ordenador. </w:t>
+      </w:r>
+    </w:p>
+    <w:p>
+      <w:pPr>
+        <w:ind w:firstLine="708"/>
+      </w:pPr>
+      <w:r>
+        <w:t>Cada barra representa cada uno de los distintos tests sin agrupar (por eso hay tantos). Cuanto más alta sea la barra, más ha tardado en realizarse el test.</w:t>
+      </w:r>
+    </w:p>
+    <w:p>
+      <w:r>
+        <w:br w:type="page"/>
+      </w:r>
+    </w:p>
+    <w:p>
+      <w:pPr>
+        <w:ind w:firstLine="708"/>
+      </w:pPr>
+      <w:r>
+        <w:lastRenderedPageBreak/>
+        <w:t>Estos son los datos finales obtenidos del primer y segundo ordenador respectivamente:</w:t>
+      </w:r>
+    </w:p>
+    <w:p>
+      <w:r>
+        <w:rPr>
+          <w:noProof/>
+        </w:rPr>
+        <w:drawing>
+          <wp:anchor distT="0" distB="0" distL="114300" distR="114300" simplePos="0" relativeHeight="251658240" behindDoc="0" locked="0" layoutInCell="1" allowOverlap="1" wp14:anchorId="133DCEE3" wp14:editId="2425B94E">
+            <wp:simplePos x="0" y="0"/>
+            <wp:positionH relativeFrom="margin">
+              <wp:align>right</wp:align>
+            </wp:positionH>
+            <wp:positionV relativeFrom="paragraph">
+              <wp:posOffset>10161</wp:posOffset>
+            </wp:positionV>
+            <wp:extent cx="2568163" cy="2636748"/>
+            <wp:effectExtent l="0" t="0" r="3810" b="0"/>
+            <wp:wrapThrough wrapText="bothSides">
+              <wp:wrapPolygon edited="0">
+                <wp:start x="0" y="0"/>
+                <wp:lineTo x="0" y="21382"/>
+                <wp:lineTo x="21472" y="21382"/>
+                <wp:lineTo x="21472" y="0"/>
+                <wp:lineTo x="0" y="0"/>
+              </wp:wrapPolygon>
+            </wp:wrapThrough>
+            <wp:docPr id="7" name="Imagen 7"/>
+            <wp:cNvGraphicFramePr>
+              <a:graphicFrameLocks xmlns:a="http://schemas.openxmlformats.org/drawingml/2006/main" noChangeAspect="1"/>
+            </wp:cNvGraphicFramePr>
+            <a:graphic xmlns:a="http://schemas.openxmlformats.org/drawingml/2006/main">
+              <a:graphicData uri="http://schemas.openxmlformats.org/drawingml/2006/picture">
+                <pic:pic xmlns:pic="http://schemas.openxmlformats.org/drawingml/2006/picture">
+                  <pic:nvPicPr>
+                    <pic:cNvPr id="1" name=""/>
+                    <pic:cNvPicPr/>
+                  </pic:nvPicPr>
+                  <pic:blipFill>
+                    <a:blip r:embed="rId8">
+                      <a:extLst>
+                        <a:ext uri="{28A0092B-C50C-407E-A947-70E740481C1C}">
+                          <a14:useLocalDpi xmlns:a14="http://schemas.microsoft.com/office/drawing/2010/main" val="0"/>
+                        </a:ext>
+                      </a:extLst>
+                    </a:blip>
+                    <a:stretch>
+                      <a:fillRect/>
+                    </a:stretch>
+                  </pic:blipFill>
+                  <pic:spPr>
+                    <a:xfrm>
+                      <a:off x="0" y="0"/>
+                      <a:ext cx="2568163" cy="2636748"/>
+                    </a:xfrm>
+                    <a:prstGeom prst="rect">
+                      <a:avLst/>
+                    </a:prstGeom>
+                  </pic:spPr>
+                </pic:pic>
+              </a:graphicData>
+            </a:graphic>
+          </wp:anchor>
+        </w:drawing>
+      </w:r>
+      <w:r>
+        <w:rPr>
+          <w:noProof/>
+        </w:rPr>
+        <w:drawing>
+          <wp:inline distT="0" distB="0" distL="0" distR="0" wp14:anchorId="5FD9DC4D" wp14:editId="22D6B414">
+            <wp:extent cx="2469094" cy="2644369"/>
+            <wp:effectExtent l="0" t="0" r="7620" b="3810"/>
+            <wp:docPr id="9" name="Imagen 9"/>
+            <wp:cNvGraphicFramePr>
+              <a:graphicFrameLocks xmlns:a="http://schemas.openxmlformats.org/drawingml/2006/main" noChangeAspect="1"/>
+            </wp:cNvGraphicFramePr>
+            <a:graphic xmlns:a="http://schemas.openxmlformats.org/drawingml/2006/main">
+              <a:graphicData uri="http://schemas.openxmlformats.org/drawingml/2006/picture">
+                <pic:pic xmlns:pic="http://schemas.openxmlformats.org/drawingml/2006/picture">
+                  <pic:nvPicPr>
+                    <pic:cNvPr id="1" name=""/>
+                    <pic:cNvPicPr/>
+                  </pic:nvPicPr>
+                  <pic:blipFill>
+                    <a:blip r:embed="rId9"/>
+                    <a:stretch>
+                      <a:fillRect/>
+                    </a:stretch>
+                  </pic:blipFill>
+                  <pic:spPr>
+                    <a:xfrm>
+                      <a:off x="0" y="0"/>
+                      <a:ext cx="2469094" cy="2644369"/>
+                    </a:xfrm>
+                    <a:prstGeom prst="rect">
+                      <a:avLst/>
+                    </a:prstGeom>
+                  </pic:spPr>
+                </pic:pic>
+              </a:graphicData>
+            </a:graphic>
+          </wp:inline>
+        </w:drawing>
+      </w:r>
+    </w:p>
+    <w:p>
+      <w:pPr>
+        <w:ind w:firstLine="708"/>
+      </w:pPr>
+      <w:r>
+        <w:t>El intervalo del segundo es de 414.22 a 442.22, muy similar al primero.</w:t>
+      </w:r>
+    </w:p>
+    <w:p>
+      <w:pPr>
+        <w:ind w:firstLine="708"/>
+      </w:pPr>
+      <w:r>
+        <w:t>Para la hipótesis de contraste, hemos decidido optar por el Z test, porque tenemos más de 50 datos (1118).</w:t>
+      </w:r>
+    </w:p>
+    <w:p>
+      <w:pPr>
+        <w:ind w:firstLine="708"/>
+      </w:pPr>
+      <w:r>
+        <w:rPr>
+          <w:noProof/>
+        </w:rPr>
+        <w:drawing>
+          <wp:inline distT="0" distB="0" distL="0" distR="0" wp14:anchorId="548A9CAB" wp14:editId="64A92D3A">
+            <wp:extent cx="3095625" cy="2809875"/>
+            <wp:effectExtent l="0" t="0" r="9525" b="9525"/>
+            <wp:docPr id="11" name="Imagen 11"/>
+            <wp:cNvGraphicFramePr>
+              <a:graphicFrameLocks xmlns:a="http://schemas.openxmlformats.org/drawingml/2006/main" noChangeAspect="1"/>
+            </wp:cNvGraphicFramePr>
+            <a:graphic xmlns:a="http://schemas.openxmlformats.org/drawingml/2006/main">
+              <a:graphicData uri="http://schemas.openxmlformats.org/drawingml/2006/picture">
+                <pic:pic xmlns:pic="http://schemas.openxmlformats.org/drawingml/2006/picture">
+                  <pic:nvPicPr>
+                    <pic:cNvPr id="1" name=""/>
+                    <pic:cNvPicPr/>
+                  </pic:nvPicPr>
+                  <pic:blipFill>
+                    <a:blip r:embed="rId10"/>
+                    <a:stretch>
+                      <a:fillRect/>
+                    </a:stretch>
+                  </pic:blipFill>
+                  <pic:spPr>
+                    <a:xfrm>
+                      <a:off x="0" y="0"/>
+                      <a:ext cx="3095625" cy="2809875"/>
+                    </a:xfrm>
+                    <a:prstGeom prst="rect">
+                      <a:avLst/>
+                    </a:prstGeom>
+                  </pic:spPr>
+                </pic:pic>
+              </a:graphicData>
+            </a:graphic>
+          </wp:inline>
+        </w:drawing>
+      </w:r>
+    </w:p>
+    <w:p>
+      <w:pPr>
+        <w:ind w:firstLine="708"/>
+      </w:pPr>
+      <w:r>
+        <w:t>Como podemos observar, el valor P(Z&lt;=z) es mayor que el Alpha indicado (0,05), de esta forma, podemos deducir que las medias son muy parecidas, de hecho, idénticas a efectos prácticos.</w:t>
+      </w:r>
+    </w:p>
+    <w:p>
+      <w:pPr>
+        <w:ind w:firstLine="708"/>
+      </w:pPr>
+      <w:r>
+        <w:t>Esto refuerza la conclusión sacada antes, es decir, que ambos análisis son muy parecidos en los ordenadores sobre los que los hemos probado.</w:t>
       </w:r>
     </w:p>
     <w:sectPr>
       <w:pgSz w:w="11906" w:h="16838"/>
-      <w:pgMar w:top="1417" w:right="1701" w:bottom="1417" w:left="1701" w:header="708" w:footer="708" w:gutter="0"/>
+      <w:pgMar w:top="1418" w:right="1701" w:bottom="1418" w:left="1701" w:header="709" w:footer="709" w:gutter="0"/>
       <w:cols w:space="708"/>
       <w:docGrid w:linePitch="360"/>
     </w:sectPr>

</xml_diff>